<commit_message>
:sparkles: update in datasets
</commit_message>
<xml_diff>
--- a/Documentation/Datasets.docx
+++ b/Documentation/Datasets.docx
@@ -8,49 +8,15 @@
           <w:lang w:val="en-GB"/>
         </w:rPr>
       </w:pPr>
-      <w:r>
-        <w:rPr>
-          <w:lang w:val="en-GB"/>
-        </w:rPr>
-        <w:fldChar w:fldCharType="begin"/>
-      </w:r>
-      <w:r>
-        <w:rPr>
-          <w:lang w:val="en-GB"/>
-        </w:rPr>
-        <w:instrText>HYPERLINK "</w:instrText>
-      </w:r>
-      <w:r>
-        <w:rPr>
-          <w:lang w:val="en-GB"/>
-        </w:rPr>
-        <w:instrText>https://www.kaggle.com/datasets/maxscheijen/dutch-news-articles</w:instrText>
-      </w:r>
-      <w:r>
-        <w:rPr>
-          <w:lang w:val="en-GB"/>
-        </w:rPr>
-        <w:instrText>"</w:instrText>
-      </w:r>
-      <w:r>
-        <w:rPr>
-          <w:lang w:val="en-GB"/>
-        </w:rPr>
-        <w:fldChar w:fldCharType="separate"/>
-      </w:r>
-      <w:r>
-        <w:rPr>
-          <w:rStyle w:val="Hyperlink"/>
-          <w:lang w:val="en-GB"/>
-        </w:rPr>
-        <w:t>https://www.kaggle.com/datasets/maxscheijen/dutch-news-articles</w:t>
-      </w:r>
-      <w:r>
-        <w:rPr>
-          <w:lang w:val="en-GB"/>
-        </w:rPr>
-        <w:fldChar w:fldCharType="end"/>
-      </w:r>
+      <w:hyperlink r:id="rId4" w:history="1">
+        <w:r>
+          <w:rPr>
+            <w:rStyle w:val="Hyperlink"/>
+            <w:lang w:val="en-GB"/>
+          </w:rPr>
+          <w:t>https://www.kaggle.com/datasets/maxscheijen/dutch-news-articles</w:t>
+        </w:r>
+      </w:hyperlink>
     </w:p>
     <w:p>
       <w:pPr>
@@ -67,68 +33,60 @@
           <w:bCs/>
           <w:lang w:val="en-GB"/>
         </w:rPr>
-        <w:t>About Dataset</w:t>
-      </w:r>
-      <w:r>
+        <w:t>About Dataset:</w:t>
+      </w:r>
+    </w:p>
+    <w:p>
+      <w:pPr>
+        <w:pStyle w:val="Geenafstand"/>
+        <w:rPr>
+          <w:lang w:val="en-GB"/>
+        </w:rPr>
+      </w:pPr>
+      <w:r>
+        <w:rPr>
+          <w:lang w:val="en-GB"/>
+        </w:rPr>
+        <w:t>Dutch News Articles</w:t>
+      </w:r>
+    </w:p>
+    <w:p>
+      <w:pPr>
+        <w:pStyle w:val="Geenafstand"/>
+        <w:rPr>
+          <w:lang w:val="en-GB"/>
+        </w:rPr>
+      </w:pPr>
+      <w:r>
+        <w:rPr>
+          <w:lang w:val="en-GB"/>
+        </w:rPr>
+        <w:t>This dataset contains all the articles published by the NOS as of the 1st of January 2010. The data is obtained by scraping the NOS website. The NOS is one of the biggest (online) news organizations in the Netherlands.</w:t>
+      </w:r>
+    </w:p>
+    <w:p>
+      <w:pPr>
+        <w:pStyle w:val="Geenafstand"/>
+        <w:rPr>
+          <w:lang w:val="en-GB"/>
+        </w:rPr>
+      </w:pPr>
+    </w:p>
+    <w:p>
+      <w:pPr>
+        <w:pStyle w:val="Geenafstand"/>
         <w:rPr>
           <w:b/>
           <w:bCs/>
           <w:lang w:val="en-GB"/>
         </w:rPr>
-        <w:t>:</w:t>
-      </w:r>
-    </w:p>
-    <w:p>
-      <w:pPr>
-        <w:pStyle w:val="Geenafstand"/>
-        <w:rPr>
-          <w:lang w:val="en-GB"/>
-        </w:rPr>
-      </w:pPr>
-      <w:r>
-        <w:rPr>
-          <w:lang w:val="en-GB"/>
-        </w:rPr>
-        <w:t>Dutch News Articles</w:t>
-      </w:r>
-    </w:p>
-    <w:p>
-      <w:pPr>
-        <w:pStyle w:val="Geenafstand"/>
-        <w:rPr>
-          <w:lang w:val="en-GB"/>
-        </w:rPr>
-      </w:pPr>
-      <w:r>
-        <w:rPr>
-          <w:lang w:val="en-GB"/>
-        </w:rPr>
-        <w:t>This dataset contains all the articles published by the NOS as of the 1st of January 2010. The data is obtained by scraping the NOS website. The NOS is one of the biggest (online) news organizations in the Netherlands.</w:t>
-      </w:r>
-    </w:p>
-    <w:p>
-      <w:pPr>
-        <w:pStyle w:val="Geenafstand"/>
-        <w:rPr>
-          <w:lang w:val="en-GB"/>
-        </w:rPr>
-      </w:pPr>
-    </w:p>
-    <w:p>
-      <w:pPr>
-        <w:pStyle w:val="Geenafstand"/>
+      </w:pPr>
+      <w:r>
         <w:rPr>
           <w:b/>
           <w:bCs/>
           <w:lang w:val="en-GB"/>
         </w:rPr>
-      </w:pPr>
-      <w:r>
-        <w:rPr>
-          <w:b/>
-          <w:bCs/>
-          <w:lang w:val="en-GB"/>
-        </w:rPr>
         <w:t>Features:</w:t>
       </w:r>
     </w:p>
@@ -217,7 +175,7 @@
           <w:lang w:val="en-GB"/>
         </w:rPr>
       </w:pPr>
-      <w:hyperlink r:id="rId4" w:history="1">
+      <w:hyperlink r:id="rId5" w:history="1">
         <w:r>
           <w:rPr>
             <w:rStyle w:val="Hyperlink"/>
@@ -364,172 +322,206 @@
           <w:lang w:val="en-GB"/>
         </w:rPr>
       </w:pPr>
-      <w:proofErr w:type="spellStart"/>
-      <w:r>
-        <w:rPr>
-          <w:lang w:val="en-GB"/>
-        </w:rPr>
-        <w:t>is_sarcastic</w:t>
-      </w:r>
-      <w:proofErr w:type="spellEnd"/>
-      <w:r>
-        <w:rPr>
-          <w:lang w:val="en-GB"/>
-        </w:rPr>
-        <w:t xml:space="preserve">: </w:t>
-      </w:r>
-      <w:proofErr w:type="spellStart"/>
-      <w:r>
-        <w:rPr>
-          <w:lang w:val="en-GB"/>
-        </w:rPr>
-        <w:t>boolean</w:t>
-      </w:r>
-      <w:proofErr w:type="spellEnd"/>
-      <w:r>
-        <w:rPr>
-          <w:lang w:val="en-GB"/>
-        </w:rPr>
-        <w:t xml:space="preserve"> (</w:t>
-      </w:r>
-      <w:proofErr w:type="spellStart"/>
-      <w:r>
-        <w:rPr>
-          <w:lang w:val="en-GB"/>
-        </w:rPr>
-        <w:t>speld</w:t>
-      </w:r>
-      <w:proofErr w:type="spellEnd"/>
-      <w:r>
-        <w:rPr>
-          <w:lang w:val="en-GB"/>
-        </w:rPr>
-        <w:t xml:space="preserve"> being sarcastic and nu.nl not)</w:t>
-      </w:r>
-    </w:p>
-    <w:p>
-      <w:pPr>
-        <w:pStyle w:val="Geenafstand"/>
-        <w:rPr>
-          <w:lang w:val="en-GB"/>
-        </w:rPr>
-      </w:pPr>
-      <w:proofErr w:type="spellStart"/>
-      <w:r>
-        <w:rPr>
-          <w:lang w:val="en-GB"/>
-        </w:rPr>
-        <w:t>is_binnenland</w:t>
-      </w:r>
-      <w:proofErr w:type="spellEnd"/>
-      <w:r>
-        <w:rPr>
-          <w:lang w:val="en-GB"/>
-        </w:rPr>
-        <w:t xml:space="preserve">: </w:t>
-      </w:r>
-      <w:proofErr w:type="spellStart"/>
-      <w:r>
-        <w:rPr>
-          <w:lang w:val="en-GB"/>
-        </w:rPr>
-        <w:t>boolean</w:t>
-      </w:r>
-      <w:proofErr w:type="spellEnd"/>
-      <w:r>
-        <w:rPr>
-          <w:lang w:val="en-GB"/>
-        </w:rPr>
-        <w:t xml:space="preserve"> for news category which translates to "domestic news"</w:t>
-      </w:r>
-    </w:p>
-    <w:p>
-      <w:pPr>
-        <w:pStyle w:val="Geenafstand"/>
-        <w:rPr>
-          <w:lang w:val="en-GB"/>
-        </w:rPr>
-      </w:pPr>
-      <w:proofErr w:type="spellStart"/>
-      <w:r>
-        <w:rPr>
-          <w:lang w:val="en-GB"/>
-        </w:rPr>
-        <w:t>is_buitenland</w:t>
-      </w:r>
-      <w:proofErr w:type="spellEnd"/>
-      <w:r>
-        <w:rPr>
-          <w:lang w:val="en-GB"/>
-        </w:rPr>
-        <w:t xml:space="preserve">: </w:t>
-      </w:r>
-      <w:proofErr w:type="spellStart"/>
-      <w:r>
-        <w:rPr>
-          <w:lang w:val="en-GB"/>
-        </w:rPr>
-        <w:t>boolean</w:t>
-      </w:r>
-      <w:proofErr w:type="spellEnd"/>
-      <w:r>
-        <w:rPr>
-          <w:lang w:val="en-GB"/>
-        </w:rPr>
-        <w:t xml:space="preserve"> for news category which translates to "foreign news"</w:t>
-      </w:r>
-    </w:p>
-    <w:p>
-      <w:pPr>
-        <w:pStyle w:val="Geenafstand"/>
-        <w:rPr>
-          <w:lang w:val="en-GB"/>
-        </w:rPr>
-      </w:pPr>
-      <w:proofErr w:type="spellStart"/>
-      <w:r>
-        <w:rPr>
-          <w:lang w:val="en-GB"/>
-        </w:rPr>
-        <w:t>is_politiek</w:t>
-      </w:r>
-      <w:proofErr w:type="spellEnd"/>
-      <w:r>
-        <w:rPr>
-          <w:lang w:val="en-GB"/>
-        </w:rPr>
-        <w:t xml:space="preserve">: </w:t>
-      </w:r>
-      <w:proofErr w:type="spellStart"/>
-      <w:r>
-        <w:rPr>
-          <w:lang w:val="en-GB"/>
-        </w:rPr>
-        <w:t>boolean</w:t>
-      </w:r>
-      <w:proofErr w:type="spellEnd"/>
-      <w:r>
-        <w:rPr>
-          <w:lang w:val="en-GB"/>
-        </w:rPr>
-        <w:t xml:space="preserve"> for news category which translates to "political news"</w:t>
-      </w:r>
-    </w:p>
-    <w:p>
-      <w:pPr>
-        <w:pStyle w:val="Geenafstand"/>
-        <w:rPr>
-          <w:lang w:val="en-GB"/>
-        </w:rPr>
-      </w:pPr>
-    </w:p>
-    <w:p>
-      <w:pPr>
-        <w:pStyle w:val="Geenafstand"/>
-        <w:rPr>
-          <w:lang w:val="en-GB"/>
-        </w:rPr>
-      </w:pPr>
+      <w:r>
+        <w:rPr>
+          <w:lang w:val="en-GB"/>
+        </w:rPr>
+        <w:t>is_sarcastic: boolean (speld being sarcastic and nu.nl not)</w:t>
+      </w:r>
+    </w:p>
+    <w:p>
+      <w:pPr>
+        <w:pStyle w:val="Geenafstand"/>
+        <w:rPr>
+          <w:lang w:val="en-GB"/>
+        </w:rPr>
+      </w:pPr>
+      <w:r>
+        <w:rPr>
+          <w:lang w:val="en-GB"/>
+        </w:rPr>
+        <w:t>is_binnenland: boolean for news category which translates to "domestic news"</w:t>
+      </w:r>
+    </w:p>
+    <w:p>
+      <w:pPr>
+        <w:pStyle w:val="Geenafstand"/>
+        <w:rPr>
+          <w:lang w:val="en-GB"/>
+        </w:rPr>
+      </w:pPr>
+      <w:r>
+        <w:rPr>
+          <w:lang w:val="en-GB"/>
+        </w:rPr>
+        <w:t>is_buitenland: boolean for news category which translates to "foreign news"</w:t>
+      </w:r>
+    </w:p>
+    <w:p>
+      <w:pPr>
+        <w:pStyle w:val="Geenafstand"/>
+        <w:rPr>
+          <w:lang w:val="en-GB"/>
+        </w:rPr>
+      </w:pPr>
+      <w:r>
+        <w:rPr>
+          <w:lang w:val="en-GB"/>
+        </w:rPr>
+        <w:t>is_politiek: boolean for news category which translates to "political news"</w:t>
+      </w:r>
+    </w:p>
+    <w:p>
+      <w:pPr>
+        <w:pStyle w:val="Geenafstand"/>
+        <w:rPr>
+          <w:lang w:val="en-GB"/>
+        </w:rPr>
+      </w:pPr>
+    </w:p>
+    <w:p>
+      <w:pPr>
+        <w:pStyle w:val="Geenafstand"/>
+        <w:rPr>
+          <w:lang w:val="en-GB"/>
+        </w:rPr>
+      </w:pPr>
+      <w:hyperlink r:id="rId6" w:history="1">
+        <w:r>
+          <w:rPr>
+            <w:rStyle w:val="Hyperlink"/>
+            <w:lang w:val="en-GB"/>
+          </w:rPr>
+          <w:t>https://webz.io/free-datasets/dutch-news-articles/</w:t>
+        </w:r>
+      </w:hyperlink>
+    </w:p>
+    <w:p>
+      <w:pPr>
+        <w:pStyle w:val="Geenafstand"/>
+        <w:rPr>
+          <w:lang w:val="en-GB"/>
+        </w:rPr>
+      </w:pPr>
+    </w:p>
+    <w:p>
+      <w:pPr>
+        <w:pStyle w:val="Geenafstand"/>
+        <w:rPr>
+          <w:lang w:val="en-US"/>
+        </w:rPr>
+      </w:pPr>
+      <w:r>
+        <w:rPr>
+          <w:lang w:val="en-US"/>
+        </w:rPr>
+        <w:t>Get free Dutch news articles dataset crawled from the Webz.io API Language category.</w:t>
+      </w:r>
+    </w:p>
+    <w:p>
+      <w:pPr>
+        <w:pStyle w:val="Geenafstand"/>
+        <w:rPr>
+          <w:lang w:val="en-US"/>
+        </w:rPr>
+      </w:pPr>
+      <w:r>
+        <w:rPr>
+          <w:lang w:val="en-US"/>
+        </w:rPr>
+        <w:t>Crawled Date</w:t>
+      </w:r>
+      <w:r>
+        <w:rPr>
+          <w:lang w:val="en-US"/>
+        </w:rPr>
+        <w:t xml:space="preserve"> </w:t>
+      </w:r>
+      <w:r>
+        <w:rPr>
+          <w:lang w:val="en-US"/>
+        </w:rPr>
+        <w:t>Oct, 2015</w:t>
+      </w:r>
+    </w:p>
+    <w:p>
+      <w:pPr>
+        <w:pStyle w:val="Geenafstand"/>
+        <w:rPr>
+          <w:lang w:val="en-US"/>
+        </w:rPr>
+      </w:pPr>
+      <w:r>
+        <w:rPr>
+          <w:lang w:val="en-US"/>
+        </w:rPr>
+        <w:t>Format Available</w:t>
+      </w:r>
+      <w:r>
+        <w:rPr>
+          <w:lang w:val="en-US"/>
+        </w:rPr>
+        <w:t xml:space="preserve"> </w:t>
+      </w:r>
+      <w:r>
+        <w:rPr>
+          <w:lang w:val="en-US"/>
+        </w:rPr>
+        <w:t>JSON</w:t>
+      </w:r>
+    </w:p>
+    <w:p>
+      <w:pPr>
+        <w:pStyle w:val="Geenafstand"/>
+        <w:rPr>
+          <w:lang w:val="en-GB"/>
+        </w:rPr>
+      </w:pPr>
+    </w:p>
+    <w:p>
+      <w:pPr>
+        <w:pStyle w:val="Geenafstand"/>
+        <w:rPr>
+          <w:lang w:val="en-GB"/>
+        </w:rPr>
+      </w:pPr>
+      <w:hyperlink r:id="rId7" w:history="1">
+        <w:r>
+          <w:rPr>
+            <w:rStyle w:val="Hyperlink"/>
+            <w:lang w:val="en-GB"/>
+          </w:rPr>
+          <w:t>https://www.delpher.nl/nl/kranten</w:t>
+        </w:r>
+      </w:hyperlink>
+      <w:r>
+        <w:rPr>
+          <w:lang w:val="en-GB"/>
+        </w:rPr>
+        <w:t xml:space="preserve"> (probably not usable because of the old age of the news)</w:t>
+      </w:r>
+    </w:p>
+    <w:p>
+      <w:pPr>
+        <w:pStyle w:val="Geenafstand"/>
+        <w:rPr>
+          <w:lang w:val="en-GB"/>
+        </w:rPr>
+      </w:pPr>
+    </w:p>
+    <w:p>
+      <w:pPr>
+        <w:pStyle w:val="Geenafstand"/>
+        <w:rPr>
+          <w:lang w:val="en-US"/>
+        </w:rPr>
+      </w:pPr>
+      <w:r>
+        <w:rPr>
+          <w:lang w:val="en-US"/>
+        </w:rPr>
+        <w:t>The collection comprises almost 2 million newspapers dating from 1618 until 1995. They are editions from every year of publication of the main Dutch national newspapers, such as De Telegraaf, De Volkskrant and Het Parool, supplemented with a selection of regional and colonial newspapers. The dataset consists of scans of the printed pages, with OCR and word coordinates.</w:t>
+      </w:r>
     </w:p>
     <w:sectPr>
       <w:pgSz w:w="11906" w:h="16838"/>

</xml_diff>